<commit_message>
Added method headers Created test cases Added Guides
</commit_message>
<xml_diff>
--- a/challenges.docx
+++ b/challenges.docx
@@ -2729,6 +2729,7 @@
           <w:u w:val="single"/>
         </w:rPr>
       </w:pPr>
+      <w:bookmarkStart w:id="0" w:name="_Hlk68178104"/>
       <w:r>
         <w:rPr>
           <w:b/>
@@ -2999,23 +3000,14 @@
     <w:p/>
     <w:p>
       <w:pPr>
-        <w:rPr>
-          <w:rFonts w:asciiTheme="majorHAnsi" w:eastAsiaTheme="majorEastAsia" w:hAnsiTheme="majorHAnsi" w:cstheme="majorBidi"/>
-          <w:b/>
-          <w:color w:val="2F5496" w:themeColor="accent1" w:themeShade="BF"/>
-          <w:sz w:val="32"/>
-          <w:szCs w:val="32"/>
-          <w:u w:val="single"/>
-        </w:rPr>
-      </w:pPr>
-      <w:r>
-        <w:rPr>
-          <w:rFonts w:asciiTheme="majorHAnsi" w:eastAsiaTheme="majorEastAsia" w:hAnsiTheme="majorHAnsi" w:cstheme="majorBidi"/>
-          <w:b/>
-          <w:color w:val="2F5496" w:themeColor="accent1" w:themeShade="BF"/>
-          <w:sz w:val="32"/>
-          <w:szCs w:val="32"/>
-          <w:u w:val="single"/>
+        <w:pStyle w:val="Heading1"/>
+        <w:rPr>
+          <w:b/>
+        </w:rPr>
+      </w:pPr>
+      <w:r>
+        <w:rPr>
+          <w:b/>
         </w:rPr>
         <w:t>How Many Solutions Does This Quadratic Have?</w:t>
       </w:r>
@@ -3295,6 +3287,7 @@
         <w:t xml:space="preserve"> will always be non-zero.</w:t>
       </w:r>
     </w:p>
+    <w:bookmarkEnd w:id="0"/>
     <w:p>
       <w:pPr>
         <w:pStyle w:val="Heading1"/>
@@ -3415,6 +3408,7 @@
           <w:u w:val="single"/>
         </w:rPr>
       </w:pPr>
+      <w:bookmarkStart w:id="1" w:name="_Hlk68178129"/>
       <w:r>
         <w:rPr>
           <w:b/>
@@ -3875,6 +3869,7 @@
         <w:t>If there are no real roots, return 0.</w:t>
       </w:r>
     </w:p>
+    <w:bookmarkEnd w:id="1"/>
     <w:p>
       <w:pPr>
         <w:pStyle w:val="Heading1"/>
@@ -5049,6 +5044,7 @@
           <w:u w:val="single"/>
         </w:rPr>
       </w:pPr>
+      <w:bookmarkStart w:id="2" w:name="_Hlk68178176"/>
       <w:r>
         <w:rPr>
           <w:b/>
@@ -5355,6 +5351,7 @@
       <w:r>
         <w:t xml:space="preserve"> can be any integer, both positive and negative.</w:t>
       </w:r>
+      <w:bookmarkEnd w:id="2"/>
       <w:r>
         <w:rPr>
           <w:b/>
@@ -5406,6 +5403,8 @@
           <w:u w:val="single"/>
         </w:rPr>
       </w:pPr>
+      <w:bookmarkStart w:id="3" w:name="_Hlk68178248"/>
+      <w:bookmarkStart w:id="4" w:name="_GoBack"/>
       <w:r>
         <w:rPr>
           <w:b/>
@@ -5722,6 +5721,8 @@
         <w:t>Round your answer to the nearest tenth.</w:t>
       </w:r>
     </w:p>
+    <w:bookmarkEnd w:id="3"/>
+    <w:bookmarkEnd w:id="4"/>
     <w:p/>
     <w:p>
       <w:pPr>
@@ -6712,6 +6713,7 @@
           <w:u w:val="single"/>
         </w:rPr>
       </w:pPr>
+      <w:bookmarkStart w:id="5" w:name="_Hlk68178191"/>
       <w:r>
         <w:rPr>
           <w:b/>
@@ -6895,6 +6897,7 @@
         <w:t xml:space="preserve"> Try substitution t=x^2.</w:t>
       </w:r>
     </w:p>
+    <w:bookmarkEnd w:id="5"/>
     <w:p/>
     <w:p>
       <w:pPr>
@@ -7380,7 +7383,7 @@
           <w:u w:val="single"/>
         </w:rPr>
       </w:pPr>
-      <w:bookmarkStart w:id="0" w:name="_Hlk68094998"/>
+      <w:bookmarkStart w:id="6" w:name="_Hlk68094998"/>
       <w:r>
         <w:rPr>
           <w:b/>
@@ -7773,7 +7776,7 @@
         </w:rPr>
         <w:t xml:space="preserve"> </w:t>
       </w:r>
-      <w:bookmarkEnd w:id="0"/>
+      <w:bookmarkEnd w:id="6"/>
       <w:r>
         <w:t xml:space="preserve">All inputs must be </w:t>
       </w:r>
@@ -9441,7 +9444,7 @@
           <w:u w:val="single"/>
         </w:rPr>
       </w:pPr>
-      <w:bookmarkStart w:id="1" w:name="_Hlk68101977"/>
+      <w:bookmarkStart w:id="7" w:name="_Hlk68101977"/>
       <w:r>
         <w:rPr>
           <w:b/>
@@ -9486,7 +9489,7 @@
         <w:t>Write a function that will take in a string and return whether the word is a triangle word or not</w:t>
       </w:r>
     </w:p>
-    <w:bookmarkEnd w:id="1"/>
+    <w:bookmarkEnd w:id="7"/>
     <w:p>
       <w:pPr>
         <w:pStyle w:val="Heading1"/>
@@ -10916,8 +10919,6 @@
           <w:szCs w:val="20"/>
         </w:rPr>
       </w:pPr>
-      <w:bookmarkStart w:id="2" w:name="_GoBack"/>
-      <w:bookmarkEnd w:id="2"/>
     </w:p>
     <w:sectPr>
       <w:pgSz w:w="12240" w:h="15840"/>
@@ -15667,7 +15668,7 @@
 </file>
 
 <file path=customXml/itemProps1.xml><?xml version="1.0" encoding="utf-8"?>
-<ds:datastoreItem xmlns:ds="http://schemas.openxmlformats.org/officeDocument/2006/customXml" ds:itemID="{DB346CA3-644D-425F-B7E8-6058F0AC4D7F}">
+<ds:datastoreItem xmlns:ds="http://schemas.openxmlformats.org/officeDocument/2006/customXml" ds:itemID="{97376D24-95A6-4BFC-B8C6-0B9C411FD914}">
   <ds:schemaRefs>
     <ds:schemaRef ds:uri="http://schemas.openxmlformats.org/officeDocument/2006/bibliography"/>
   </ds:schemaRefs>

</xml_diff>

<commit_message>
Wrote method headers and test methods Edited challenges
</commit_message>
<xml_diff>
--- a/challenges.docx
+++ b/challenges.docx
@@ -1,6 +1,6 @@
 
 <file path=word/document.xml><?xml version="1.0" encoding="utf-8"?>
-<w:document xmlns:wpc="http://schemas.microsoft.com/office/word/2010/wordprocessingCanvas" xmlns:cx="http://schemas.microsoft.com/office/drawing/2014/chartex" xmlns:cx1="http://schemas.microsoft.com/office/drawing/2015/9/8/chartex" xmlns:cx2="http://schemas.microsoft.com/office/drawing/2015/10/21/chartex" xmlns:cx3="http://schemas.microsoft.com/office/drawing/2016/5/9/chartex" xmlns:cx4="http://schemas.microsoft.com/office/drawing/2016/5/10/chartex" xmlns:cx5="http://schemas.microsoft.com/office/drawing/2016/5/11/chartex" xmlns:cx6="http://schemas.microsoft.com/office/drawing/2016/5/12/chartex" xmlns:cx7="http://schemas.microsoft.com/office/drawing/2016/5/13/chartex" xmlns:cx8="http://schemas.microsoft.com/office/drawing/2016/5/14/chartex" xmlns:mc="http://schemas.openxmlformats.org/markup-compatibility/2006" xmlns:aink="http://schemas.microsoft.com/office/drawing/2016/ink" xmlns:am3d="http://schemas.microsoft.com/office/drawing/2017/model3d" xmlns:o="urn:schemas-microsoft-com:office:office" xmlns:r="http://schemas.openxmlformats.org/officeDocument/2006/relationships" xmlns:m="http://schemas.openxmlformats.org/officeDocument/2006/math" xmlns:v="urn:schemas-microsoft-com:vml" xmlns:wp14="http://schemas.microsoft.com/office/word/2010/wordprocessingDrawing" xmlns:wp="http://schemas.openxmlformats.org/drawingml/2006/wordprocessingDrawing" xmlns:w10="urn:schemas-microsoft-com:office:word" xmlns:w="http://schemas.openxmlformats.org/wordprocessingml/2006/main" xmlns:w14="http://schemas.microsoft.com/office/word/2010/wordml" xmlns:w15="http://schemas.microsoft.com/office/word/2012/wordml" xmlns:w16cid="http://schemas.microsoft.com/office/word/2016/wordml/cid" xmlns:w16se="http://schemas.microsoft.com/office/word/2015/wordml/symex" xmlns:wpg="http://schemas.microsoft.com/office/word/2010/wordprocessingGroup" xmlns:wpi="http://schemas.microsoft.com/office/word/2010/wordprocessingInk" xmlns:wne="http://schemas.microsoft.com/office/word/2006/wordml" xmlns:wps="http://schemas.microsoft.com/office/word/2010/wordprocessingShape" mc:Ignorable="w14 w15 w16se w16cid wp14">
+<w:document xmlns:wpc="http://schemas.microsoft.com/office/word/2010/wordprocessingCanvas" xmlns:cx="http://schemas.microsoft.com/office/drawing/2014/chartex" xmlns:cx1="http://schemas.microsoft.com/office/drawing/2015/9/8/chartex" xmlns:cx2="http://schemas.microsoft.com/office/drawing/2015/10/21/chartex" xmlns:cx3="http://schemas.microsoft.com/office/drawing/2016/5/9/chartex" xmlns:cx4="http://schemas.microsoft.com/office/drawing/2016/5/10/chartex" xmlns:cx5="http://schemas.microsoft.com/office/drawing/2016/5/11/chartex" xmlns:cx6="http://schemas.microsoft.com/office/drawing/2016/5/12/chartex" xmlns:cx7="http://schemas.microsoft.com/office/drawing/2016/5/13/chartex" xmlns:cx8="http://schemas.microsoft.com/office/drawing/2016/5/14/chartex" xmlns:mc="http://schemas.openxmlformats.org/markup-compatibility/2006" xmlns:aink="http://schemas.microsoft.com/office/drawing/2016/ink" xmlns:am3d="http://schemas.microsoft.com/office/drawing/2017/model3d" xmlns:o="urn:schemas-microsoft-com:office:office" xmlns:r="http://schemas.openxmlformats.org/officeDocument/2006/relationships" xmlns:m="http://schemas.openxmlformats.org/officeDocument/2006/math" xmlns:v="urn:schemas-microsoft-com:vml" xmlns:wp14="http://schemas.microsoft.com/office/word/2010/wordprocessingDrawing" xmlns:wp="http://schemas.openxmlformats.org/drawingml/2006/wordprocessingDrawing" xmlns:w10="urn:schemas-microsoft-com:office:word" xmlns:w="http://schemas.openxmlformats.org/wordprocessingml/2006/main" xmlns:w14="http://schemas.microsoft.com/office/word/2010/wordml" xmlns:w15="http://schemas.microsoft.com/office/word/2012/wordml" xmlns:w16cex="http://schemas.microsoft.com/office/word/2018/wordml/cex" xmlns:w16cid="http://schemas.microsoft.com/office/word/2016/wordml/cid" xmlns:w16="http://schemas.microsoft.com/office/word/2018/wordml" xmlns:w16se="http://schemas.microsoft.com/office/word/2015/wordml/symex" xmlns:wpg="http://schemas.microsoft.com/office/word/2010/wordprocessingGroup" xmlns:wpi="http://schemas.microsoft.com/office/word/2010/wordprocessingInk" xmlns:wne="http://schemas.microsoft.com/office/word/2006/wordml" xmlns:wps="http://schemas.microsoft.com/office/word/2010/wordprocessingShape" mc:Ignorable="w14 w15 w16se w16cid w16 w16cex wp14">
   <w:body>
     <w:p>
       <w:pPr>
@@ -1338,62 +1338,6 @@
           <w:sz w:val="18"/>
           <w:szCs w:val="18"/>
         </w:rPr>
-        <w:t xml:space="preserve">MissingAlphabets("aabbccddeeffgghhiijjkkllmmnnooppqqrrssttuuvvwwxxyy") </w:t>
-      </w:r>
-      <w:r>
-        <w:rPr>
-          <w:rFonts w:ascii="Segoe UI Symbol" w:hAnsi="Segoe UI Symbol" w:cs="Segoe UI Symbol"/>
-          <w:color w:val="4472C4" w:themeColor="accent1"/>
-          <w:sz w:val="18"/>
-          <w:szCs w:val="18"/>
-        </w:rPr>
-        <w:t>➞</w:t>
-      </w:r>
-      <w:r>
-        <w:rPr>
-          <w:rFonts w:ascii="Lucida Console" w:hAnsi="Lucida Console"/>
-          <w:color w:val="4472C4" w:themeColor="accent1"/>
-          <w:sz w:val="18"/>
-          <w:szCs w:val="18"/>
-        </w:rPr>
-        <w:t xml:space="preserve"> "zz"</w:t>
-      </w:r>
-    </w:p>
-    <w:p>
-      <w:pPr>
-        <w:rPr>
-          <w:rFonts w:ascii="Lucida Console" w:hAnsi="Lucida Console"/>
-          <w:color w:val="4472C4" w:themeColor="accent1"/>
-          <w:sz w:val="18"/>
-          <w:szCs w:val="18"/>
-        </w:rPr>
-      </w:pPr>
-      <w:r>
-        <w:rPr>
-          <w:rFonts w:ascii="Lucida Console" w:hAnsi="Lucida Console"/>
-          <w:color w:val="4472C4" w:themeColor="accent1"/>
-          <w:sz w:val="18"/>
-          <w:szCs w:val="18"/>
-        </w:rPr>
-        <w:t>// Given string has a set of two alphabets so output will be "zz"</w:t>
-      </w:r>
-    </w:p>
-    <w:p>
-      <w:pPr>
-        <w:rPr>
-          <w:rFonts w:ascii="Lucida Console" w:hAnsi="Lucida Console"/>
-          <w:color w:val="4472C4" w:themeColor="accent1"/>
-          <w:sz w:val="18"/>
-          <w:szCs w:val="18"/>
-        </w:rPr>
-      </w:pPr>
-      <w:r>
-        <w:rPr>
-          <w:rFonts w:ascii="Lucida Console" w:hAnsi="Lucida Console"/>
-          <w:color w:val="4472C4" w:themeColor="accent1"/>
-          <w:sz w:val="18"/>
-          <w:szCs w:val="18"/>
-        </w:rPr>
         <w:t xml:space="preserve">MissingAlphabets("edabit") </w:t>
       </w:r>
       <w:r>
@@ -5404,7 +5348,6 @@
         </w:rPr>
       </w:pPr>
       <w:bookmarkStart w:id="3" w:name="_Hlk68178248"/>
-      <w:bookmarkStart w:id="4" w:name="_GoBack"/>
       <w:r>
         <w:rPr>
           <w:b/>
@@ -5722,7 +5665,6 @@
       </w:r>
     </w:p>
     <w:bookmarkEnd w:id="3"/>
-    <w:bookmarkEnd w:id="4"/>
     <w:p/>
     <w:p>
       <w:pPr>
@@ -6713,7 +6655,7 @@
           <w:u w:val="single"/>
         </w:rPr>
       </w:pPr>
-      <w:bookmarkStart w:id="5" w:name="_Hlk68178191"/>
+      <w:bookmarkStart w:id="4" w:name="_Hlk68178191"/>
       <w:r>
         <w:rPr>
           <w:b/>
@@ -6897,7 +6839,7 @@
         <w:t xml:space="preserve"> Try substitution t=x^2.</w:t>
       </w:r>
     </w:p>
-    <w:bookmarkEnd w:id="5"/>
+    <w:bookmarkEnd w:id="4"/>
     <w:p/>
     <w:p>
       <w:pPr>
@@ -7383,7 +7325,7 @@
           <w:u w:val="single"/>
         </w:rPr>
       </w:pPr>
-      <w:bookmarkStart w:id="6" w:name="_Hlk68094998"/>
+      <w:bookmarkStart w:id="5" w:name="_Hlk68094998"/>
       <w:r>
         <w:rPr>
           <w:b/>
@@ -7776,7 +7718,7 @@
         </w:rPr>
         <w:t xml:space="preserve"> </w:t>
       </w:r>
-      <w:bookmarkEnd w:id="6"/>
+      <w:bookmarkEnd w:id="5"/>
       <w:r>
         <w:t xml:space="preserve">All inputs must be </w:t>
       </w:r>
@@ -9444,7 +9386,7 @@
           <w:u w:val="single"/>
         </w:rPr>
       </w:pPr>
-      <w:bookmarkStart w:id="7" w:name="_Hlk68101977"/>
+      <w:bookmarkStart w:id="6" w:name="_Hlk68101977"/>
       <w:r>
         <w:rPr>
           <w:b/>
@@ -9489,7 +9431,7 @@
         <w:t>Write a function that will take in a string and return whether the word is a triangle word or not</w:t>
       </w:r>
     </w:p>
-    <w:bookmarkEnd w:id="7"/>
+    <w:bookmarkEnd w:id="6"/>
     <w:p>
       <w:pPr>
         <w:pStyle w:val="Heading1"/>
@@ -10800,14 +10742,12 @@
       <w:r>
         <w:t>Given a time in “</w:t>
       </w:r>
-      <w:proofErr w:type="spellStart"/>
       <w:r>
         <w:rPr>
           <w:b/>
         </w:rPr>
         <w:t>hh:mm</w:t>
       </w:r>
-      <w:proofErr w:type="spellEnd"/>
       <w:r>
         <w:t>” format, calculate the shorter angle between the hour and minute hand in an analog clock</w:t>
       </w:r>
@@ -10886,15 +10826,7 @@
         </w:numPr>
       </w:pPr>
       <w:r>
-        <w:t>Degree(</w:t>
-      </w:r>
-      <w:proofErr w:type="spellStart"/>
-      <w:r>
-        <w:t>hr</w:t>
-      </w:r>
-      <w:proofErr w:type="spellEnd"/>
-      <w:r>
-        <w:t>) = Hx (360/12) + (Mx360)/(12x60) Degree(min) = Mx(360/60)</w:t>
+        <w:t>Degree(hr) = Hx (360/12) + (Mx360)/(12x60) Degree(min) = Mx(360/60)</w:t>
       </w:r>
     </w:p>
     <w:p>
@@ -10931,7 +10863,7 @@
 </file>
 
 <file path=word/numbering.xml><?xml version="1.0" encoding="utf-8"?>
-<w:numbering xmlns:wpc="http://schemas.microsoft.com/office/word/2010/wordprocessingCanvas" xmlns:cx="http://schemas.microsoft.com/office/drawing/2014/chartex" xmlns:cx1="http://schemas.microsoft.com/office/drawing/2015/9/8/chartex" xmlns:cx2="http://schemas.microsoft.com/office/drawing/2015/10/21/chartex" xmlns:cx3="http://schemas.microsoft.com/office/drawing/2016/5/9/chartex" xmlns:cx4="http://schemas.microsoft.com/office/drawing/2016/5/10/chartex" xmlns:cx5="http://schemas.microsoft.com/office/drawing/2016/5/11/chartex" xmlns:cx6="http://schemas.microsoft.com/office/drawing/2016/5/12/chartex" xmlns:cx7="http://schemas.microsoft.com/office/drawing/2016/5/13/chartex" xmlns:cx8="http://schemas.microsoft.com/office/drawing/2016/5/14/chartex" xmlns:mc="http://schemas.openxmlformats.org/markup-compatibility/2006" xmlns:aink="http://schemas.microsoft.com/office/drawing/2016/ink" xmlns:am3d="http://schemas.microsoft.com/office/drawing/2017/model3d" xmlns:o="urn:schemas-microsoft-com:office:office" xmlns:r="http://schemas.openxmlformats.org/officeDocument/2006/relationships" xmlns:m="http://schemas.openxmlformats.org/officeDocument/2006/math" xmlns:v="urn:schemas-microsoft-com:vml" xmlns:wp14="http://schemas.microsoft.com/office/word/2010/wordprocessingDrawing" xmlns:wp="http://schemas.openxmlformats.org/drawingml/2006/wordprocessingDrawing" xmlns:w10="urn:schemas-microsoft-com:office:word" xmlns:w="http://schemas.openxmlformats.org/wordprocessingml/2006/main" xmlns:w14="http://schemas.microsoft.com/office/word/2010/wordml" xmlns:w15="http://schemas.microsoft.com/office/word/2012/wordml" xmlns:w16cid="http://schemas.microsoft.com/office/word/2016/wordml/cid" xmlns:w16se="http://schemas.microsoft.com/office/word/2015/wordml/symex" xmlns:wpg="http://schemas.microsoft.com/office/word/2010/wordprocessingGroup" xmlns:wpi="http://schemas.microsoft.com/office/word/2010/wordprocessingInk" xmlns:wne="http://schemas.microsoft.com/office/word/2006/wordml" xmlns:wps="http://schemas.microsoft.com/office/word/2010/wordprocessingShape" mc:Ignorable="w14 w15 w16se w16cid wp14">
+<w:numbering xmlns:wpc="http://schemas.microsoft.com/office/word/2010/wordprocessingCanvas" xmlns:cx="http://schemas.microsoft.com/office/drawing/2014/chartex" xmlns:cx1="http://schemas.microsoft.com/office/drawing/2015/9/8/chartex" xmlns:cx2="http://schemas.microsoft.com/office/drawing/2015/10/21/chartex" xmlns:cx3="http://schemas.microsoft.com/office/drawing/2016/5/9/chartex" xmlns:cx4="http://schemas.microsoft.com/office/drawing/2016/5/10/chartex" xmlns:cx5="http://schemas.microsoft.com/office/drawing/2016/5/11/chartex" xmlns:cx6="http://schemas.microsoft.com/office/drawing/2016/5/12/chartex" xmlns:cx7="http://schemas.microsoft.com/office/drawing/2016/5/13/chartex" xmlns:cx8="http://schemas.microsoft.com/office/drawing/2016/5/14/chartex" xmlns:mc="http://schemas.openxmlformats.org/markup-compatibility/2006" xmlns:aink="http://schemas.microsoft.com/office/drawing/2016/ink" xmlns:am3d="http://schemas.microsoft.com/office/drawing/2017/model3d" xmlns:o="urn:schemas-microsoft-com:office:office" xmlns:r="http://schemas.openxmlformats.org/officeDocument/2006/relationships" xmlns:m="http://schemas.openxmlformats.org/officeDocument/2006/math" xmlns:v="urn:schemas-microsoft-com:vml" xmlns:wp14="http://schemas.microsoft.com/office/word/2010/wordprocessingDrawing" xmlns:wp="http://schemas.openxmlformats.org/drawingml/2006/wordprocessingDrawing" xmlns:w10="urn:schemas-microsoft-com:office:word" xmlns:w="http://schemas.openxmlformats.org/wordprocessingml/2006/main" xmlns:w14="http://schemas.microsoft.com/office/word/2010/wordml" xmlns:w15="http://schemas.microsoft.com/office/word/2012/wordml" xmlns:w16cex="http://schemas.microsoft.com/office/word/2018/wordml/cex" xmlns:w16cid="http://schemas.microsoft.com/office/word/2016/wordml/cid" xmlns:w16="http://schemas.microsoft.com/office/word/2018/wordml" xmlns:w16se="http://schemas.microsoft.com/office/word/2015/wordml/symex" xmlns:wpg="http://schemas.microsoft.com/office/word/2010/wordprocessingGroup" xmlns:wpi="http://schemas.microsoft.com/office/word/2010/wordprocessingInk" xmlns:wne="http://schemas.microsoft.com/office/word/2006/wordml" xmlns:wps="http://schemas.microsoft.com/office/word/2010/wordprocessingShape" mc:Ignorable="w14 w15 w16se w16cid w16 w16cex wp14">
   <w:abstractNum w:abstractNumId="0" w15:restartNumberingAfterBreak="0">
     <w:nsid w:val="03590A35"/>
     <w:multiLevelType w:val="hybridMultilevel"/>
@@ -14764,7 +14696,7 @@
 </file>
 
 <file path=word/styles.xml><?xml version="1.0" encoding="utf-8"?>
-<w:styles xmlns:mc="http://schemas.openxmlformats.org/markup-compatibility/2006" xmlns:r="http://schemas.openxmlformats.org/officeDocument/2006/relationships" xmlns:w="http://schemas.openxmlformats.org/wordprocessingml/2006/main" xmlns:w14="http://schemas.microsoft.com/office/word/2010/wordml" xmlns:w15="http://schemas.microsoft.com/office/word/2012/wordml" xmlns:w16cid="http://schemas.microsoft.com/office/word/2016/wordml/cid" xmlns:w16se="http://schemas.microsoft.com/office/word/2015/wordml/symex" mc:Ignorable="w14 w15 w16se w16cid">
+<w:styles xmlns:mc="http://schemas.openxmlformats.org/markup-compatibility/2006" xmlns:r="http://schemas.openxmlformats.org/officeDocument/2006/relationships" xmlns:w="http://schemas.openxmlformats.org/wordprocessingml/2006/main" xmlns:w14="http://schemas.microsoft.com/office/word/2010/wordml" xmlns:w15="http://schemas.microsoft.com/office/word/2012/wordml" xmlns:w16cex="http://schemas.microsoft.com/office/word/2018/wordml/cex" xmlns:w16cid="http://schemas.microsoft.com/office/word/2016/wordml/cid" xmlns:w16="http://schemas.microsoft.com/office/word/2018/wordml" xmlns:w16se="http://schemas.microsoft.com/office/word/2015/wordml/symex" mc:Ignorable="w14 w15 w16se w16cid w16 w16cex">
   <w:docDefaults>
     <w:rPrDefault>
       <w:rPr>
@@ -14780,7 +14712,7 @@
       </w:pPr>
     </w:pPrDefault>
   </w:docDefaults>
-  <w:latentStyles w:defLockedState="0" w:defUIPriority="99" w:defSemiHidden="0" w:defUnhideWhenUsed="0" w:defQFormat="0" w:count="375">
+  <w:latentStyles w:defLockedState="0" w:defUIPriority="99" w:defSemiHidden="0" w:defUnhideWhenUsed="0" w:defQFormat="0" w:count="376">
     <w:lsdException w:name="Normal" w:uiPriority="0" w:qFormat="1"/>
     <w:lsdException w:name="heading 1" w:uiPriority="9" w:qFormat="1"/>
     <w:lsdException w:name="heading 2" w:semiHidden="1" w:uiPriority="9" w:unhideWhenUsed="1" w:qFormat="1"/>
@@ -14886,7 +14818,6 @@
     <w:lsdException w:name="HTML Sample" w:semiHidden="1" w:unhideWhenUsed="1"/>
     <w:lsdException w:name="HTML Typewriter" w:semiHidden="1" w:unhideWhenUsed="1"/>
     <w:lsdException w:name="HTML Variable" w:semiHidden="1" w:unhideWhenUsed="1"/>
-    <w:lsdException w:name="Normal Table" w:semiHidden="1" w:unhideWhenUsed="1"/>
     <w:lsdException w:name="annotation subject" w:semiHidden="1" w:unhideWhenUsed="1"/>
     <w:lsdException w:name="No List" w:semiHidden="1" w:unhideWhenUsed="1"/>
     <w:lsdException w:name="Outline List 1" w:semiHidden="1" w:unhideWhenUsed="1"/>
@@ -14933,10 +14864,8 @@
     <w:lsdException w:name="Table Subtle 2" w:semiHidden="1" w:unhideWhenUsed="1"/>
     <w:lsdException w:name="Table Web 1" w:semiHidden="1" w:unhideWhenUsed="1"/>
     <w:lsdException w:name="Table Web 2" w:semiHidden="1" w:unhideWhenUsed="1"/>
-    <w:lsdException w:name="Table Web 3" w:semiHidden="1" w:unhideWhenUsed="1"/>
     <w:lsdException w:name="Balloon Text" w:semiHidden="1" w:unhideWhenUsed="1"/>
     <w:lsdException w:name="Table Grid" w:uiPriority="39"/>
-    <w:lsdException w:name="Table Theme" w:semiHidden="1" w:unhideWhenUsed="1"/>
     <w:lsdException w:name="Placeholder Text" w:semiHidden="1"/>
     <w:lsdException w:name="No Spacing" w:uiPriority="1" w:qFormat="1"/>
     <w:lsdException w:name="Light Shading" w:uiPriority="60"/>
@@ -15156,6 +15085,7 @@
     <w:lsdException w:name="Smart Hyperlink" w:semiHidden="1" w:unhideWhenUsed="1"/>
     <w:lsdException w:name="Hashtag" w:semiHidden="1" w:unhideWhenUsed="1"/>
     <w:lsdException w:name="Unresolved Mention" w:semiHidden="1" w:unhideWhenUsed="1"/>
+    <w:lsdException w:name="Smart Link" w:semiHidden="1" w:unhideWhenUsed="1"/>
   </w:latentStyles>
   <w:style w:type="paragraph" w:default="1" w:styleId="Normal">
     <w:name w:val="Normal"/>

</xml_diff>